<commit_message>
Updated WP core; Online Tool Changes; Integrated search solr;
</commit_message>
<xml_diff>
--- a/wp-content/plugins/print-survey/resources/template.docx
+++ b/wp-content/plugins/print-survey/resources/template.docx
@@ -16244,6 +16244,58 @@
         </w:rPr>
         <w:t>${</w:t>
       </w:r>
+      <w:r>
+        <w:rPr>
+          <w:rFonts w:ascii="Arial" w:hAnsi="Arial" w:eastAsia="Arial" w:cs="Arial"/>
+          <w:noProof w:val="0"/>
+          <w:sz w:val="21"/>
+          <w:szCs w:val="21"/>
+          <w:lang w:val="en-US"/>
+        </w:rPr>
+        <w:t>variable</w:t>
+      </w:r>
+      <w:r>
+        <w:rPr>
+          <w:rFonts w:ascii="Arial" w:hAnsi="Arial" w:eastAsia="Arial" w:cs="Arial"/>
+          <w:noProof w:val="0"/>
+          <w:sz w:val="21"/>
+          <w:szCs w:val="21"/>
+          <w:lang w:val="en-US"/>
+        </w:rPr>
+        <w:t>Block</w:t>
+      </w:r>
+      <w:r>
+        <w:rPr>
+          <w:rFonts w:ascii="Arial" w:hAnsi="Arial" w:eastAsia="Arial" w:cs="Arial"/>
+          <w:noProof w:val="0"/>
+          <w:sz w:val="21"/>
+          <w:szCs w:val="21"/>
+          <w:lang w:val="en-US"/>
+        </w:rPr>
+        <w:t>}</w:t>
+      </w:r>
+    </w:p>
+    <w:p>
+      <w:pPr>
+        <w:pStyle w:val="Normal"/>
+        <w:rPr>
+          <w:rFonts w:ascii="Arial" w:hAnsi="Arial" w:eastAsia="Arial" w:cs="Arial"/>
+          <w:noProof w:val="0"/>
+          <w:sz w:val="21"/>
+          <w:szCs w:val="21"/>
+          <w:lang w:val="en-US"/>
+        </w:rPr>
+      </w:pPr>
+      <w:r>
+        <w:rPr>
+          <w:rFonts w:ascii="Arial" w:hAnsi="Arial" w:eastAsia="Arial" w:cs="Arial"/>
+          <w:noProof w:val="0"/>
+          <w:sz w:val="21"/>
+          <w:szCs w:val="21"/>
+          <w:lang w:val="en-US"/>
+        </w:rPr>
+        <w:t>${</w:t>
+      </w:r>
       <w:proofErr w:type="spellStart"/>
       <w:r>
         <w:rPr>
@@ -16263,7 +16315,61 @@
           <w:szCs w:val="21"/>
           <w:lang w:val="en-US"/>
         </w:rPr>
-        <w:t>Block</w:t>
+        <w:t>Scale</w:t>
+      </w:r>
+      <w:proofErr w:type="spellEnd"/>
+      <w:r>
+        <w:rPr>
+          <w:rFonts w:ascii="Arial" w:hAnsi="Arial" w:eastAsia="Arial" w:cs="Arial"/>
+          <w:noProof w:val="0"/>
+          <w:sz w:val="21"/>
+          <w:szCs w:val="21"/>
+          <w:lang w:val="en-US"/>
+        </w:rPr>
+        <w:t>}</w:t>
+      </w:r>
+    </w:p>
+    <w:p>
+      <w:pPr>
+        <w:pStyle w:val="Normal"/>
+        <w:rPr>
+          <w:rFonts w:ascii="Arial" w:hAnsi="Arial" w:eastAsia="Arial" w:cs="Arial"/>
+          <w:noProof w:val="0"/>
+          <w:sz w:val="21"/>
+          <w:szCs w:val="21"/>
+          <w:lang w:val="en-US"/>
+        </w:rPr>
+      </w:pPr>
+      <w:r>
+        <w:rPr>
+          <w:rFonts w:ascii="Arial" w:hAnsi="Arial" w:eastAsia="Arial" w:cs="Arial"/>
+          <w:noProof w:val="0"/>
+          <w:sz w:val="21"/>
+          <w:szCs w:val="21"/>
+          <w:lang w:val="en-US"/>
+        </w:rPr>
+        <w:t>${</w:t>
+      </w:r>
+      <w:proofErr w:type="spellStart"/>
+      <w:r>
+        <w:rPr>
+          <w:rFonts w:ascii="Arial" w:hAnsi="Arial" w:eastAsia="Arial" w:cs="Arial"/>
+          <w:noProof w:val="0"/>
+          <w:sz w:val="21"/>
+          <w:szCs w:val="21"/>
+          <w:lang w:val="en-US"/>
+        </w:rPr>
+        <w:t>variable</w:t>
+      </w:r>
+      <w:r>
+        <w:rPr>
+          <w:rFonts w:ascii="Arial" w:hAnsi="Arial" w:eastAsia="Arial" w:cs="Arial"/>
+          <w:noProof w:val="0"/>
+          <w:sz w:val="21"/>
+          <w:szCs w:val="21"/>
+          <w:lang w:val="en-US"/>
+        </w:rPr>
+        <w:t>BaseSegment</w:t>
       </w:r>
       <w:proofErr w:type="spellEnd"/>
       <w:r>

</xml_diff>